<commit_message>
Trying out branches function
</commit_message>
<xml_diff>
--- a/SRS-M.docx
+++ b/SRS-M.docx
@@ -179,6 +179,8 @@
           <w:szCs w:val="96"/>
         </w:rPr>
       </w:pPr>
+      <w:bookmarkStart w:id="0" w:name="_GoBack"/>
+      <w:bookmarkEnd w:id="0"/>
       <w:r>
         <w:rPr>
           <w:rFonts w:ascii="Calibri" w:hAnsi="Calibri" w:cs="Calibri"/>
@@ -1398,7 +1400,7 @@
       <w:pPr>
         <w:pStyle w:val="Heading1"/>
       </w:pPr>
-      <w:bookmarkStart w:id="0" w:name="_Toc447313429"/>
+      <w:bookmarkStart w:id="1" w:name="_Toc447313429"/>
     </w:p>
     <w:p>
       <w:pPr>
@@ -1428,7 +1430,7 @@
         <w:lastRenderedPageBreak/>
         <w:t>Team</w:t>
       </w:r>
-      <w:bookmarkEnd w:id="0"/>
+      <w:bookmarkEnd w:id="1"/>
     </w:p>
     <w:tbl>
       <w:tblPr>
@@ -1717,19 +1719,19 @@
       </w:tr>
     </w:tbl>
     <w:p>
-      <w:bookmarkStart w:id="1" w:name="_Toc447313430"/>
+      <w:bookmarkStart w:id="2" w:name="_Toc447313430"/>
     </w:p>
     <w:p>
       <w:pPr>
         <w:pStyle w:val="Heading1"/>
       </w:pPr>
-      <w:bookmarkStart w:id="2" w:name="_Toc402452670"/>
-      <w:bookmarkStart w:id="3" w:name="_Toc447313431"/>
-      <w:bookmarkEnd w:id="1"/>
+      <w:bookmarkStart w:id="3" w:name="_Toc402452670"/>
+      <w:bookmarkStart w:id="4" w:name="_Toc447313431"/>
+      <w:bookmarkEnd w:id="2"/>
       <w:r>
         <w:t>Document Purpose and Audience</w:t>
       </w:r>
-      <w:bookmarkEnd w:id="2"/>
+      <w:bookmarkEnd w:id="3"/>
     </w:p>
     <w:p>
       <w:pPr>
@@ -1791,17 +1793,17 @@
       <w:r>
         <w:t>Introduction</w:t>
       </w:r>
-      <w:bookmarkEnd w:id="3"/>
+      <w:bookmarkEnd w:id="4"/>
     </w:p>
     <w:p>
       <w:pPr>
         <w:pStyle w:val="Heading1"/>
       </w:pPr>
-      <w:bookmarkStart w:id="4" w:name="_Toc447313432"/>
+      <w:bookmarkStart w:id="5" w:name="_Toc447313432"/>
       <w:r>
         <w:t>Software Purpose</w:t>
       </w:r>
-      <w:bookmarkEnd w:id="4"/>
+      <w:bookmarkEnd w:id="5"/>
     </w:p>
     <w:p>
       <w:pPr>
@@ -1812,7 +1814,7 @@
           <w:szCs w:val="28"/>
         </w:rPr>
       </w:pPr>
-      <w:bookmarkStart w:id="5" w:name="_Toc447313433"/>
+      <w:bookmarkStart w:id="6" w:name="_Toc447313433"/>
       <w:r>
         <w:rPr>
           <w:b/>
@@ -1921,7 +1923,7 @@
       <w:r>
         <w:t>Software Scope</w:t>
       </w:r>
-      <w:bookmarkEnd w:id="5"/>
+      <w:bookmarkEnd w:id="6"/>
     </w:p>
     <w:p>
       <w:pPr>
@@ -1937,7 +1939,7 @@
           <w:szCs w:val="32"/>
         </w:rPr>
       </w:pPr>
-      <w:bookmarkStart w:id="6" w:name="_Toc447313434"/>
+      <w:bookmarkStart w:id="7" w:name="_Toc447313434"/>
       <w:r>
         <w:rPr>
           <w:b/>
@@ -2137,7 +2139,7 @@
       <w:r>
         <w:t>Definitions, acronyms, and abbreviations</w:t>
       </w:r>
-      <w:bookmarkEnd w:id="6"/>
+      <w:bookmarkEnd w:id="7"/>
     </w:p>
     <w:p>
       <w:pPr>
@@ -2153,7 +2155,7 @@
           <w:szCs w:val="32"/>
         </w:rPr>
       </w:pPr>
-      <w:bookmarkStart w:id="7" w:name="_Toc447313435"/>
+      <w:bookmarkStart w:id="8" w:name="_Toc447313435"/>
       <w:r>
         <w:rPr>
           <w:b/>
@@ -2211,17 +2213,17 @@
       <w:r>
         <w:t>Requirements</w:t>
       </w:r>
-      <w:bookmarkEnd w:id="7"/>
+      <w:bookmarkEnd w:id="8"/>
     </w:p>
     <w:p>
       <w:pPr>
         <w:pStyle w:val="Heading1"/>
       </w:pPr>
-      <w:bookmarkStart w:id="8" w:name="_Toc447313436"/>
+      <w:bookmarkStart w:id="9" w:name="_Toc447313436"/>
       <w:r>
         <w:t>Functional Requirements</w:t>
       </w:r>
-      <w:bookmarkEnd w:id="8"/>
+      <w:bookmarkEnd w:id="9"/>
     </w:p>
     <w:p>
       <w:pPr>
@@ -2237,7 +2239,7 @@
           <w:szCs w:val="32"/>
         </w:rPr>
       </w:pPr>
-      <w:bookmarkStart w:id="9" w:name="_Toc447313437"/>
+      <w:bookmarkStart w:id="10" w:name="_Toc447313437"/>
       <w:r>
         <w:rPr>
           <w:b/>
@@ -2563,7 +2565,7 @@
       <w:r>
         <w:t>Non Functional Requirements</w:t>
       </w:r>
-      <w:bookmarkEnd w:id="9"/>
+      <w:bookmarkEnd w:id="10"/>
     </w:p>
     <w:p/>
     <w:p>
@@ -2930,7 +2932,7 @@
         </w:rPr>
         <w:t>Performance</w:t>
       </w:r>
-      <w:bookmarkStart w:id="10" w:name="_Toc447313438"/>
+      <w:bookmarkStart w:id="11" w:name="_Toc447313438"/>
     </w:p>
     <w:p>
       <w:pPr>
@@ -3119,23 +3121,23 @@
       <w:r>
         <w:t>System Models</w:t>
       </w:r>
-      <w:bookmarkEnd w:id="10"/>
+      <w:bookmarkEnd w:id="11"/>
     </w:p>
     <w:p>
       <w:pPr>
         <w:pStyle w:val="Heading2"/>
       </w:pPr>
-      <w:bookmarkStart w:id="11" w:name="_Toc447313439"/>
+      <w:bookmarkStart w:id="12" w:name="_Toc447313439"/>
       <w:r>
         <w:t>Use Case Model</w:t>
       </w:r>
-      <w:bookmarkEnd w:id="11"/>
+      <w:bookmarkEnd w:id="12"/>
     </w:p>
     <w:p>
       <w:pPr>
         <w:pStyle w:val="Heading2"/>
       </w:pPr>
-      <w:bookmarkStart w:id="12" w:name="_Toc447313440"/>
+      <w:bookmarkStart w:id="13" w:name="_Toc447313440"/>
       <w:r>
         <w:lastRenderedPageBreak/>
         <w:pict>
@@ -3158,7 +3160,7 @@
             <v:path o:extrusionok="f" gradientshapeok="t" o:connecttype="rect"/>
             <o:lock v:ext="edit" aspectratio="t"/>
           </v:shapetype>
-          <v:shape id="_x0000_i1025" type="#_x0000_t75" style="width:482.55pt;height:458.55pt">
+          <v:shape id="_x0000_i1025" type="#_x0000_t75" style="width:482.4pt;height:459pt">
             <v:imagedata r:id="rId9" o:title="13015057_10208108518327524_1152147182_n"/>
           </v:shape>
         </w:pict>
@@ -3176,8 +3178,8 @@
       <w:r>
         <w:t>Use Case Tables</w:t>
       </w:r>
-      <w:bookmarkStart w:id="13" w:name="_Toc447313441"/>
-      <w:bookmarkEnd w:id="12"/>
+      <w:bookmarkStart w:id="14" w:name="_Toc447313441"/>
+      <w:bookmarkEnd w:id="13"/>
     </w:p>
     <w:p>
       <w:pPr>
@@ -6441,8 +6443,6 @@
             </w:tcBorders>
           </w:tcPr>
           <w:p>
-            <w:bookmarkStart w:id="14" w:name="_GoBack"/>
-            <w:bookmarkEnd w:id="14"/>
             <w:r>
               <w:t>Flow of events:</w:t>
             </w:r>
@@ -14607,7 +14607,7 @@
       <w:r>
         <w:t>Ownership Report</w:t>
       </w:r>
-      <w:bookmarkEnd w:id="13"/>
+      <w:bookmarkEnd w:id="14"/>
     </w:p>
     <w:p>
       <w:pPr>
@@ -14978,7 +14978,7 @@
           <w:rPr>
             <w:noProof/>
           </w:rPr>
-          <w:t>14</w:t>
+          <w:t>20</w:t>
         </w:r>
         <w:r>
           <w:rPr>
@@ -19810,7 +19810,7 @@
 </file>
 
 <file path=customXml/itemProps1.xml><?xml version="1.0" encoding="utf-8"?>
-<ds:datastoreItem xmlns:ds="http://schemas.openxmlformats.org/officeDocument/2006/customXml" ds:itemID="{2DE39D10-EED8-442B-B6BB-AF17C3F1A131}">
+<ds:datastoreItem xmlns:ds="http://schemas.openxmlformats.org/officeDocument/2006/customXml" ds:itemID="{89BCD3C6-D11A-444E-A9ED-8C00B13D1FF8}">
   <ds:schemaRefs>
     <ds:schemaRef ds:uri="http://schemas.openxmlformats.org/officeDocument/2006/bibliography"/>
   </ds:schemaRefs>

</xml_diff>